<commit_message>
lesson 288 - Monday
</commit_message>
<xml_diff>
--- a/english_via_skype/solutions/doc/lesson_286_Fraud_edit.docx
+++ b/english_via_skype/solutions/doc/lesson_286_Fraud_edit.docx
@@ -59,15 +59,43 @@
           <w:szCs w:val="32"/>
           <w:lang w:val="en-US"/>
         </w:rPr>
-        <w:t>upe sb</w:t>
-      </w:r>
-      <w:r>
-        <w:rPr>
-          <w:sz w:val="32"/>
-          <w:szCs w:val="32"/>
-          <w:lang w:val="en-US"/>
-        </w:rPr>
-        <w:t xml:space="preserve">/ take sb in </w:t>
+        <w:t xml:space="preserve">upe </w:t>
+      </w:r>
+      <w:proofErr w:type="spellStart"/>
+      <w:r>
+        <w:rPr>
+          <w:sz w:val="32"/>
+          <w:szCs w:val="32"/>
+          <w:lang w:val="en-US"/>
+        </w:rPr>
+        <w:t>sb</w:t>
+      </w:r>
+      <w:proofErr w:type="spellEnd"/>
+      <w:r>
+        <w:rPr>
+          <w:sz w:val="32"/>
+          <w:szCs w:val="32"/>
+          <w:lang w:val="en-US"/>
+        </w:rPr>
+        <w:t xml:space="preserve">/ take </w:t>
+      </w:r>
+      <w:proofErr w:type="spellStart"/>
+      <w:r>
+        <w:rPr>
+          <w:sz w:val="32"/>
+          <w:szCs w:val="32"/>
+          <w:lang w:val="en-US"/>
+        </w:rPr>
+        <w:t>sb</w:t>
+      </w:r>
+      <w:proofErr w:type="spellEnd"/>
+      <w:r>
+        <w:rPr>
+          <w:sz w:val="32"/>
+          <w:szCs w:val="32"/>
+          <w:lang w:val="en-US"/>
+        </w:rPr>
+        <w:t xml:space="preserve"> in </w:t>
       </w:r>
     </w:p>
     <w:p>
@@ -134,7 +162,25 @@
           <w:szCs w:val="32"/>
           <w:lang w:val="en-US"/>
         </w:rPr>
-        <w:t>Milk sb dry</w:t>
+        <w:t xml:space="preserve">Milk </w:t>
+      </w:r>
+      <w:proofErr w:type="spellStart"/>
+      <w:r>
+        <w:rPr>
+          <w:sz w:val="32"/>
+          <w:szCs w:val="32"/>
+          <w:lang w:val="en-US"/>
+        </w:rPr>
+        <w:t>sb</w:t>
+      </w:r>
+      <w:proofErr w:type="spellEnd"/>
+      <w:r>
+        <w:rPr>
+          <w:sz w:val="32"/>
+          <w:szCs w:val="32"/>
+          <w:lang w:val="en-US"/>
+        </w:rPr>
+        <w:t xml:space="preserve"> dry</w:t>
       </w:r>
       <w:r>
         <w:rPr>
@@ -286,14 +332,8 @@
           <w:szCs w:val="32"/>
         </w:rPr>
       </w:pPr>
-    </w:p>
-    <w:p>
-      <w:pPr>
-        <w:rPr>
-          <w:sz w:val="32"/>
-          <w:szCs w:val="32"/>
-        </w:rPr>
-      </w:pPr>
+      <w:bookmarkStart w:id="0" w:name="_GoBack"/>
+      <w:bookmarkEnd w:id="0"/>
     </w:p>
     <w:p>
       <w:pPr>
@@ -585,8 +625,6 @@
         </w:rPr>
         <w:t>c</w:t>
       </w:r>
-      <w:bookmarkStart w:id="0" w:name="_GoBack"/>
-      <w:bookmarkEnd w:id="0"/>
     </w:p>
     <w:p>
       <w:pPr>

</xml_diff>